<commit_message>
added to the report
stuff written for report
</commit_message>
<xml_diff>
--- a/REPORT/report_group2.docx
+++ b/REPORT/report_group2.docx
@@ -28,7 +28,7 @@
           <w:caps/>
           <w:sz w:val="24"/>
         </w:rPr>
-        <w:t xml:space="preserve"> Project Report</w:t>
+        <w:t xml:space="preserve"> </w:t>
       </w:r>
       <w:r>
         <w:rPr>
@@ -39,6 +39,17 @@
           <w:caps/>
           <w:sz w:val="24"/>
         </w:rPr>
+        <w:t>Design of a TP-Jop co-processor</w:t>
+      </w:r>
+      <w:r>
+        <w:rPr>
+          <w:b/>
+          <w:bCs/>
+          <w:i w:val="0"/>
+          <w:iCs/>
+          <w:caps/>
+          <w:sz w:val="24"/>
+        </w:rPr>
         <w:t xml:space="preserve"> </w:t>
       </w:r>
     </w:p>
@@ -46,11 +57,12 @@
       <w:pPr>
         <w:pStyle w:val="Author"/>
       </w:pPr>
-      <w:proofErr w:type="spellStart"/>
       <w:r>
         <w:t>Endric</w:t>
       </w:r>
-      <w:proofErr w:type="spellEnd"/>
+      <w:r>
+        <w:t>o</w:t>
+      </w:r>
       <w:r>
         <w:t xml:space="preserve"> Bester,</w:t>
       </w:r>
@@ -58,23 +70,7 @@
         <w:t xml:space="preserve"> </w:t>
       </w:r>
       <w:r>
-        <w:t xml:space="preserve">Noah Miller, </w:t>
-      </w:r>
-      <w:proofErr w:type="spellStart"/>
-      <w:r>
-        <w:t>Diwakar</w:t>
-      </w:r>
-      <w:proofErr w:type="spellEnd"/>
-      <w:r>
-        <w:t xml:space="preserve"> </w:t>
-      </w:r>
-      <w:proofErr w:type="spellStart"/>
-      <w:r>
-        <w:t>Somu</w:t>
-      </w:r>
-      <w:proofErr w:type="spellEnd"/>
-      <w:r>
-        <w:t>,</w:t>
+        <w:t>Noah Miller, Diwakar Somu,</w:t>
       </w:r>
     </w:p>
     <w:p>
@@ -151,249 +147,281 @@
         </w:rPr>
         <w:br/>
       </w:r>
+    </w:p>
+    <w:p>
+      <w:pPr>
+        <w:pStyle w:val="AbstractHeading"/>
+      </w:pPr>
+      <w:r>
+        <w:lastRenderedPageBreak/>
+        <w:t>Abstract</w:t>
+      </w:r>
+    </w:p>
+    <w:p>
+      <w:pPr>
+        <w:pStyle w:val="BodyTextKeep"/>
+        <w:ind w:right="0"/>
+        <w:rPr>
+          <w:sz w:val="20"/>
+        </w:rPr>
+      </w:pPr>
+      <w:r>
+        <w:rPr>
+          <w:sz w:val="20"/>
+        </w:rPr>
+        <w:t xml:space="preserve">  </w:t>
+      </w:r>
+      <w:r>
+        <w:rPr>
+          <w:sz w:val="20"/>
+        </w:rPr>
+        <w:t>The design of a highly integrated tandem processor “TP jop” is discussed in this report.</w:t>
+      </w:r>
+      <w:r>
+        <w:rPr>
+          <w:sz w:val="20"/>
+        </w:rPr>
+        <w:t xml:space="preserve"> TP-JOP is </w:t>
+      </w:r>
+    </w:p>
+    <w:p>
+      <w:pPr>
+        <w:pStyle w:val="Heading1"/>
+      </w:pPr>
+      <w:r>
+        <w:t>Introduction</w:t>
+      </w:r>
+    </w:p>
+    <w:p>
+      <w:pPr>
+        <w:pStyle w:val="BodyTextKeep"/>
+        <w:ind w:right="0"/>
+        <w:rPr>
+          <w:sz w:val="20"/>
+        </w:rPr>
+      </w:pPr>
+      <w:r>
+        <w:rPr>
+          <w:sz w:val="20"/>
+        </w:rPr>
+        <w:t xml:space="preserve">With ever increasing technological advancement into smaller and faster computer systems, comes more application specific system designs. These application specific designs are more and more turning to the concepts of System-on-Chip (SoC) and Network-on-Chip (NoC).  </w:t>
+      </w:r>
+    </w:p>
+    <w:p>
+      <w:pPr>
+        <w:pStyle w:val="BodyTextKeep"/>
+        <w:numPr>
+          <w:ilvl w:val="0"/>
+          <w:numId w:val="8"/>
+        </w:numPr>
+        <w:ind w:right="0"/>
+        <w:rPr>
+          <w:sz w:val="20"/>
+        </w:rPr>
+      </w:pPr>
+      <w:r>
+        <w:rPr>
+          <w:sz w:val="20"/>
+        </w:rPr>
+        <w:t>Tools used</w:t>
+      </w:r>
+    </w:p>
+    <w:p>
+      <w:pPr>
+        <w:pStyle w:val="BodyTextKeep"/>
+        <w:numPr>
+          <w:ilvl w:val="1"/>
+          <w:numId w:val="8"/>
+        </w:numPr>
+        <w:ind w:right="0"/>
+        <w:rPr>
+          <w:sz w:val="20"/>
+        </w:rPr>
+      </w:pPr>
+      <w:r>
+        <w:rPr>
+          <w:sz w:val="20"/>
+        </w:rPr>
+        <w:t>Talk about modelsim as tool for simulation</w:t>
+      </w:r>
+    </w:p>
+    <w:p>
+      <w:pPr>
+        <w:pStyle w:val="BodyTextKeep"/>
+        <w:numPr>
+          <w:ilvl w:val="1"/>
+          <w:numId w:val="8"/>
+        </w:numPr>
+        <w:ind w:right="0"/>
+        <w:rPr>
+          <w:sz w:val="20"/>
+        </w:rPr>
+      </w:pPr>
+      <w:r>
+        <w:rPr>
+          <w:sz w:val="20"/>
+        </w:rPr>
+        <w:t>Quartus tool for design</w:t>
+      </w:r>
+    </w:p>
+    <w:p>
+      <w:pPr>
+        <w:pStyle w:val="BodyTextKeep"/>
+        <w:numPr>
+          <w:ilvl w:val="1"/>
+          <w:numId w:val="8"/>
+        </w:numPr>
+        <w:ind w:right="0"/>
+        <w:rPr>
+          <w:sz w:val="20"/>
+        </w:rPr>
+      </w:pPr>
+      <w:r>
+        <w:rPr>
+          <w:sz w:val="20"/>
+        </w:rPr>
+        <w:t>SystemC</w:t>
+      </w:r>
+    </w:p>
+    <w:p>
+      <w:pPr>
+        <w:pStyle w:val="BodyTextKeep"/>
+        <w:numPr>
+          <w:ilvl w:val="1"/>
+          <w:numId w:val="8"/>
+        </w:numPr>
+        <w:ind w:right="0"/>
+        <w:rPr>
+          <w:sz w:val="20"/>
+        </w:rPr>
+      </w:pPr>
+      <w:r>
+        <w:rPr>
+          <w:sz w:val="20"/>
+        </w:rPr>
+        <w:t>Assembly writer</w:t>
+      </w:r>
+    </w:p>
+    <w:p>
+      <w:pPr>
+        <w:pStyle w:val="BodyTextKeep"/>
+        <w:numPr>
+          <w:ilvl w:val="0"/>
+          <w:numId w:val="8"/>
+        </w:numPr>
+        <w:ind w:right="0"/>
+        <w:rPr>
+          <w:sz w:val="20"/>
+        </w:rPr>
+      </w:pPr>
+      <w:r>
+        <w:rPr>
+          <w:sz w:val="20"/>
+        </w:rPr>
+        <w:t xml:space="preserve">Talk about the processor being globally asynchronous locally synchronous (GALS). </w:t>
+      </w:r>
+    </w:p>
+    <w:p>
+      <w:pPr>
+        <w:pStyle w:val="BodyTextKeep"/>
+        <w:ind w:right="0"/>
+        <w:rPr>
+          <w:sz w:val="20"/>
+        </w:rPr>
+      </w:pPr>
+    </w:p>
+    <w:p>
+      <w:pPr>
+        <w:pStyle w:val="BodyTextKeep"/>
+        <w:ind w:right="0"/>
+        <w:rPr>
+          <w:sz w:val="20"/>
+        </w:rPr>
+      </w:pPr>
+      <w:r>
+        <w:rPr>
+          <w:sz w:val="20"/>
+        </w:rPr>
+        <w:t xml:space="preserve">The design of a complex multicomponent </w:t>
+      </w:r>
+      <w:r>
+        <w:rPr>
+          <w:sz w:val="20"/>
+        </w:rPr>
+        <w:t>processor is described in the following sections.</w:t>
+      </w:r>
+      <w:r>
+        <w:rPr>
+          <w:sz w:val="20"/>
+        </w:rPr>
+        <w:t xml:space="preserve"> In this project The design of the Tandem processor (TP-JOP) was split into three distinct parts. The following sections will describe The individual phases in terms of their design goals the objectives and the progress achieved.</w:t>
+      </w:r>
+    </w:p>
+    <w:p>
+      <w:pPr>
+        <w:pStyle w:val="BodyTextKeep"/>
+        <w:ind w:right="0"/>
+        <w:rPr>
+          <w:sz w:val="20"/>
+        </w:rPr>
+      </w:pPr>
+    </w:p>
+    <w:p>
+      <w:pPr>
+        <w:pStyle w:val="Heading2"/>
+      </w:pPr>
+      <w:r>
+        <w:t>Related Work</w:t>
+      </w:r>
+    </w:p>
+    <w:p>
+      <w:pPr>
+        <w:pStyle w:val="ListParagraph"/>
+        <w:numPr>
+          <w:ilvl w:val="0"/>
+          <w:numId w:val="8"/>
+        </w:numPr>
+      </w:pPr>
+      <w:r>
+        <w:t>Talk about previous implementation with NIOS JVM and reference the report found on uni database(Endrico has copy in dropbox)</w:t>
+      </w:r>
       <w:bookmarkStart w:id="0" w:name="_GoBack"/>
       <w:bookmarkEnd w:id="0"/>
     </w:p>
     <w:p>
       <w:pPr>
-        <w:pStyle w:val="AbstractHeading"/>
-      </w:pPr>
-      <w:r>
-        <w:lastRenderedPageBreak/>
-        <w:t>Abstract</w:t>
-      </w:r>
-    </w:p>
-    <w:p>
-      <w:pPr>
         <w:pStyle w:val="BodyTextKeep"/>
         <w:ind w:right="0"/>
         <w:rPr>
           <w:sz w:val="20"/>
         </w:rPr>
       </w:pPr>
-      <w:r>
-        <w:rPr>
-          <w:sz w:val="20"/>
-        </w:rPr>
-        <w:t xml:space="preserve">  </w:t>
-      </w:r>
-      <w:r>
-        <w:rPr>
-          <w:sz w:val="20"/>
-        </w:rPr>
-        <w:t xml:space="preserve">The design of a highly integrated tandem processor “TP </w:t>
-      </w:r>
-      <w:proofErr w:type="spellStart"/>
-      <w:r>
-        <w:rPr>
-          <w:sz w:val="20"/>
-        </w:rPr>
-        <w:t>jop</w:t>
-      </w:r>
-      <w:proofErr w:type="spellEnd"/>
-      <w:r>
-        <w:rPr>
-          <w:sz w:val="20"/>
-        </w:rPr>
-        <w:t>” is discussed in this report.</w:t>
-      </w:r>
-      <w:r>
-        <w:rPr>
-          <w:sz w:val="20"/>
-        </w:rPr>
-        <w:t xml:space="preserve"> TP-JOP is </w:t>
-      </w:r>
     </w:p>
     <w:p>
       <w:pPr>
         <w:pStyle w:val="Heading1"/>
       </w:pPr>
       <w:r>
-        <w:t>Introduction</w:t>
-      </w:r>
-    </w:p>
-    <w:p>
-      <w:pPr>
-        <w:pStyle w:val="BodyTextKeep"/>
-        <w:ind w:right="0"/>
-        <w:rPr>
-          <w:sz w:val="20"/>
-        </w:rPr>
-      </w:pPr>
-      <w:r>
-        <w:rPr>
-          <w:sz w:val="20"/>
-        </w:rPr>
-        <w:t xml:space="preserve">The design of a complex multicomponent </w:t>
-      </w:r>
-      <w:r>
-        <w:rPr>
-          <w:sz w:val="20"/>
-        </w:rPr>
-        <w:t>processor is described in the following sections.</w:t>
-      </w:r>
-      <w:r>
-        <w:rPr>
-          <w:sz w:val="20"/>
-        </w:rPr>
-        <w:t xml:space="preserve"> In this project </w:t>
-      </w:r>
-      <w:proofErr w:type="gramStart"/>
-      <w:r>
-        <w:rPr>
-          <w:sz w:val="20"/>
-        </w:rPr>
-        <w:t>The</w:t>
-      </w:r>
-      <w:proofErr w:type="gramEnd"/>
-      <w:r>
-        <w:rPr>
-          <w:sz w:val="20"/>
-        </w:rPr>
-        <w:t xml:space="preserve"> design of the Tandem processor (TP-JOP) was split into three distinct parts. The following sections will describe </w:t>
-      </w:r>
-      <w:proofErr w:type="gramStart"/>
-      <w:r>
-        <w:rPr>
-          <w:sz w:val="20"/>
-        </w:rPr>
-        <w:t>The</w:t>
-      </w:r>
-      <w:proofErr w:type="gramEnd"/>
-      <w:r>
-        <w:rPr>
-          <w:sz w:val="20"/>
-        </w:rPr>
-        <w:t xml:space="preserve"> individual phases in terms of their design goals the objectives and the progress achieved.</w:t>
-      </w:r>
-    </w:p>
-    <w:p>
-      <w:pPr>
-        <w:pStyle w:val="BodyTextKeep"/>
-        <w:ind w:right="0"/>
-        <w:rPr>
-          <w:sz w:val="20"/>
-        </w:rPr>
-      </w:pPr>
-    </w:p>
-    <w:p>
-      <w:pPr>
-        <w:pStyle w:val="BodyTextKeep"/>
-        <w:ind w:right="0"/>
-        <w:rPr>
-          <w:sz w:val="20"/>
-        </w:rPr>
-      </w:pPr>
-      <w:r>
-        <w:rPr>
-          <w:sz w:val="20"/>
-        </w:rPr>
-        <w:t xml:space="preserve"> </w:t>
-      </w:r>
-    </w:p>
-    <w:p>
-      <w:pPr>
-        <w:pStyle w:val="BodyTextKeep"/>
-        <w:ind w:right="0"/>
-        <w:rPr>
-          <w:sz w:val="20"/>
-        </w:rPr>
-      </w:pPr>
-      <w:r>
-        <w:rPr>
-          <w:sz w:val="20"/>
-        </w:rPr>
-        <w:t xml:space="preserve">-split into 3 </w:t>
-      </w:r>
-      <w:proofErr w:type="gramStart"/>
-      <w:r>
-        <w:rPr>
-          <w:sz w:val="20"/>
-        </w:rPr>
-        <w:t>phases  why</w:t>
-      </w:r>
-      <w:proofErr w:type="gramEnd"/>
-      <w:r>
-        <w:rPr>
-          <w:sz w:val="20"/>
-        </w:rPr>
-        <w:t>?</w:t>
-      </w:r>
-    </w:p>
-    <w:p>
-      <w:pPr>
-        <w:pStyle w:val="BodyTextKeep"/>
-        <w:ind w:right="0"/>
-        <w:rPr>
-          <w:sz w:val="20"/>
-        </w:rPr>
-      </w:pPr>
-      <w:r>
-        <w:rPr>
-          <w:sz w:val="20"/>
-        </w:rPr>
-        <w:t xml:space="preserve">What are in </w:t>
-      </w:r>
-      <w:proofErr w:type="spellStart"/>
-      <w:proofErr w:type="gramStart"/>
-      <w:r>
-        <w:rPr>
-          <w:sz w:val="20"/>
-        </w:rPr>
-        <w:t>th</w:t>
-      </w:r>
-      <w:proofErr w:type="spellEnd"/>
-      <w:proofErr w:type="gramEnd"/>
-    </w:p>
-    <w:p>
-      <w:pPr>
-        <w:pStyle w:val="BodyTextKeep"/>
-        <w:ind w:right="0"/>
-        <w:rPr>
-          <w:sz w:val="20"/>
-        </w:rPr>
-      </w:pPr>
-    </w:p>
-    <w:p>
-      <w:pPr>
-        <w:pStyle w:val="Heading1"/>
-      </w:pPr>
-      <w:r>
         <w:t>The Design Process</w:t>
       </w:r>
     </w:p>
     <w:p>
       <w:r>
-        <w:t xml:space="preserve">The project was divided into three phases, and after each of these phases the total progress made toward the end product was determined. The first of these phases was essentially the design stage in which the major components of the </w:t>
-      </w:r>
-      <w:proofErr w:type="spellStart"/>
-      <w:r>
-        <w:t>ReCop</w:t>
-      </w:r>
-      <w:proofErr w:type="spellEnd"/>
-      <w:r>
-        <w:t xml:space="preserve"> were to be designed. </w:t>
-      </w:r>
-    </w:p>
-    <w:p>
-      <w:proofErr w:type="spellStart"/>
+        <w:t xml:space="preserve">The project was divided into three phases, and after each of these phases the total progress made toward the end product was determined. The first of these phases was essentially the design stage in which the major components of the ReCop were to be designed. </w:t>
+      </w:r>
+    </w:p>
+    <w:p>
+      <w:r>
+        <w:t>SystemC was the desired designing language as it enables faster, higher level design capabilities.</w:t>
+      </w:r>
+    </w:p>
+    <w:p>
+      <w:pPr>
+        <w:pStyle w:val="Heading2"/>
+      </w:pPr>
       <w:r>
         <w:t>SystemC</w:t>
       </w:r>
-      <w:proofErr w:type="spellEnd"/>
-      <w:r>
-        <w:t xml:space="preserve"> was the desired designing language as it enables faster, higher level design capabilities.</w:t>
-      </w:r>
-    </w:p>
-    <w:p>
-      <w:pPr>
-        <w:pStyle w:val="Heading2"/>
-      </w:pPr>
-      <w:proofErr w:type="spellStart"/>
-      <w:r>
-        <w:t>SystemC</w:t>
-      </w:r>
-      <w:proofErr w:type="spellEnd"/>
     </w:p>
     <w:p/>
     <w:p>
@@ -405,15 +433,7 @@
         </w:numPr>
       </w:pPr>
       <w:r>
-        <w:t xml:space="preserve">Designing of the </w:t>
-      </w:r>
-      <w:proofErr w:type="spellStart"/>
-      <w:r>
-        <w:t>datapath</w:t>
-      </w:r>
-      <w:proofErr w:type="spellEnd"/>
-      <w:r>
-        <w:t xml:space="preserve"> during this phase</w:t>
+        <w:t>Designing of the datapath during this phase</w:t>
       </w:r>
     </w:p>
     <w:p>
@@ -425,7 +445,39 @@
         </w:numPr>
       </w:pPr>
       <w:r>
+        <w:lastRenderedPageBreak/>
         <w:t xml:space="preserve">Control unit </w:t>
+      </w:r>
+    </w:p>
+    <w:p/>
+    <w:p>
+      <w:pPr>
+        <w:pStyle w:val="Heading2"/>
+      </w:pPr>
+      <w:r>
+        <w:t xml:space="preserve">Multi-Cycle </w:t>
+      </w:r>
+      <w:r>
+        <w:t>Datapath</w:t>
+      </w:r>
+    </w:p>
+    <w:p>
+      <w:pPr>
+        <w:pStyle w:val="Heading2"/>
+      </w:pPr>
+      <w:r>
+        <w:t>Control Unit Design</w:t>
+      </w:r>
+      <w:r>
+        <w:t xml:space="preserve"> </w:t>
+      </w:r>
+    </w:p>
+    <w:p>
+      <w:pPr>
+        <w:pStyle w:val="Heading2"/>
+      </w:pPr>
+      <w:r>
+        <w:t>Simulation</w:t>
       </w:r>
     </w:p>
     <w:p/>
@@ -441,7 +493,7 @@
         <w:pStyle w:val="Heading1"/>
       </w:pPr>
       <w:r>
-        <w:t>Phase II</w:t>
+        <w:t>Creating a Synthesizable Design</w:t>
       </w:r>
     </w:p>
     <w:p>
@@ -449,15 +501,7 @@
         <w:pStyle w:val="Heading2"/>
       </w:pPr>
       <w:r>
-        <w:t xml:space="preserve">Converting </w:t>
-      </w:r>
-      <w:proofErr w:type="spellStart"/>
-      <w:r>
-        <w:t>SystemC</w:t>
-      </w:r>
-      <w:proofErr w:type="spellEnd"/>
-      <w:r>
-        <w:t xml:space="preserve"> to VHDL</w:t>
+        <w:t>Converting SystemC to VHDL</w:t>
       </w:r>
     </w:p>
     <w:p>
@@ -469,13 +513,8 @@
         </w:numPr>
       </w:pPr>
       <w:r>
-        <w:t xml:space="preserve">Progressing of the design of the </w:t>
-      </w:r>
-      <w:proofErr w:type="spellStart"/>
-      <w:r>
-        <w:t>datapath</w:t>
-      </w:r>
-      <w:proofErr w:type="spellEnd"/>
+        <w:t>Progressing of the design of the datapath</w:t>
+      </w:r>
     </w:p>
     <w:p>
       <w:pPr>
@@ -491,22 +530,73 @@
     </w:p>
     <w:p>
       <w:pPr>
+        <w:pStyle w:val="Heading2"/>
+      </w:pPr>
+      <w:r>
+        <w:t>Addition of Essential Components</w:t>
+      </w:r>
+    </w:p>
+    <w:p>
+      <w:pPr>
+        <w:pStyle w:val="Heading2"/>
+      </w:pPr>
+      <w:r>
+        <w:t>Simulation</w:t>
+      </w:r>
+    </w:p>
+    <w:p/>
+    <w:p>
+      <w:pPr>
         <w:pStyle w:val="Heading1"/>
       </w:pPr>
       <w:r>
-        <w:lastRenderedPageBreak/>
-        <w:t>Phase III</w:t>
+        <w:t>Full Integration with JOP</w:t>
       </w:r>
     </w:p>
     <w:p>
       <w:pPr>
         <w:pStyle w:val="Heading2"/>
       </w:pPr>
-      <w:proofErr w:type="spellStart"/>
+      <w:r>
+        <w:t xml:space="preserve">VHDL </w:t>
+      </w:r>
+      <w:r>
+        <w:t>Finalisation</w:t>
+      </w:r>
+    </w:p>
+    <w:p/>
+    <w:p>
+      <w:pPr>
+        <w:pStyle w:val="ListParagraph"/>
+        <w:numPr>
+          <w:ilvl w:val="0"/>
+          <w:numId w:val="7"/>
+        </w:numPr>
+      </w:pPr>
+      <w:r>
+        <w:t>Final Datapath design</w:t>
+      </w:r>
+    </w:p>
+    <w:p>
+      <w:pPr>
+        <w:pStyle w:val="ListParagraph"/>
+        <w:numPr>
+          <w:ilvl w:val="0"/>
+          <w:numId w:val="7"/>
+        </w:numPr>
+      </w:pPr>
+      <w:r>
+        <w:t>Changing of the control unit to fit the interface with the jop as well as the change of the processor top level entity to work with the jop and simcon interfaces</w:t>
+      </w:r>
+    </w:p>
+    <w:p/>
+    <w:p>
+      <w:pPr>
+        <w:pStyle w:val="Heading2"/>
+      </w:pPr>
       <w:r>
         <w:t>SimpCon</w:t>
       </w:r>
-      <w:proofErr w:type="spellEnd"/>
     </w:p>
     <w:p>
       <w:pPr>
@@ -533,13 +623,28 @@
         <w:pStyle w:val="Heading2"/>
       </w:pPr>
       <w:r>
-        <w:t xml:space="preserve"> </w:t>
-      </w:r>
-      <w:r>
-        <w:t>VHDL Merge</w:t>
+        <w:t>Testing</w:t>
+      </w:r>
+    </w:p>
+    <w:p>
+      <w:pPr>
+        <w:pStyle w:val="Heading1"/>
+        <w:keepNext w:val="0"/>
+        <w:widowControl w:val="0"/>
+      </w:pPr>
+      <w:r>
+        <w:t>Discussion</w:t>
       </w:r>
     </w:p>
     <w:p/>
+    <w:p>
+      <w:pPr>
+        <w:pStyle w:val="Heading2"/>
+      </w:pPr>
+      <w:r>
+        <w:t>Difficulties Faced</w:t>
+      </w:r>
+    </w:p>
     <w:p>
       <w:pPr>
         <w:pStyle w:val="ListParagraph"/>
@@ -549,54 +654,9 @@
         </w:numPr>
       </w:pPr>
       <w:r>
-        <w:t xml:space="preserve">Final </w:t>
-      </w:r>
-      <w:proofErr w:type="spellStart"/>
-      <w:r>
-        <w:t>Datapath</w:t>
-      </w:r>
-      <w:proofErr w:type="spellEnd"/>
-      <w:r>
-        <w:t xml:space="preserve"> design</w:t>
-      </w:r>
-    </w:p>
-    <w:p>
-      <w:pPr>
-        <w:pStyle w:val="ListParagraph"/>
-        <w:numPr>
-          <w:ilvl w:val="0"/>
-          <w:numId w:val="7"/>
-        </w:numPr>
-      </w:pPr>
-      <w:r>
-        <w:t xml:space="preserve">Changing of the control unit to fit the interface with the </w:t>
-      </w:r>
-      <w:proofErr w:type="spellStart"/>
-      <w:r>
-        <w:t>jop</w:t>
-      </w:r>
-      <w:proofErr w:type="spellEnd"/>
-      <w:r>
-        <w:t xml:space="preserve"> as well as the change of the processor top level entity to work with the </w:t>
-      </w:r>
-      <w:proofErr w:type="spellStart"/>
-      <w:r>
-        <w:t>jop</w:t>
-      </w:r>
-      <w:proofErr w:type="spellEnd"/>
-      <w:r>
-        <w:t xml:space="preserve"> and </w:t>
-      </w:r>
-      <w:proofErr w:type="spellStart"/>
-      <w:r>
-        <w:t>simcon</w:t>
-      </w:r>
-      <w:proofErr w:type="spellEnd"/>
-      <w:r>
-        <w:t xml:space="preserve"> interfaces</w:t>
-      </w:r>
-    </w:p>
-    <w:p/>
+        <w:t>Simpcon connection</w:t>
+      </w:r>
+    </w:p>
     <w:p>
       <w:pPr>
         <w:pStyle w:val="Heading1"/>
@@ -604,42 +664,6 @@
         <w:widowControl w:val="0"/>
       </w:pPr>
       <w:r>
-        <w:t>Discussion</w:t>
-      </w:r>
-    </w:p>
-    <w:p/>
-    <w:p>
-      <w:pPr>
-        <w:pStyle w:val="Heading2"/>
-      </w:pPr>
-      <w:r>
-        <w:t>Difficulties Faced</w:t>
-      </w:r>
-    </w:p>
-    <w:p>
-      <w:pPr>
-        <w:pStyle w:val="ListParagraph"/>
-        <w:numPr>
-          <w:ilvl w:val="0"/>
-          <w:numId w:val="7"/>
-        </w:numPr>
-      </w:pPr>
-      <w:proofErr w:type="spellStart"/>
-      <w:r>
-        <w:t>Simpcon</w:t>
-      </w:r>
-      <w:proofErr w:type="spellEnd"/>
-      <w:r>
-        <w:t xml:space="preserve"> connection</w:t>
-      </w:r>
-    </w:p>
-    <w:p>
-      <w:pPr>
-        <w:pStyle w:val="Heading1"/>
-        <w:keepNext w:val="0"/>
-        <w:widowControl w:val="0"/>
-      </w:pPr>
-      <w:r>
         <w:t>Conclusions</w:t>
       </w:r>
     </w:p>
@@ -652,46 +676,6 @@
           <w:sz w:val="20"/>
         </w:rPr>
       </w:pPr>
-      <w:r>
-        <w:rPr>
-          <w:sz w:val="20"/>
-        </w:rPr>
-        <w:t xml:space="preserve">This template can be found on the </w:t>
-      </w:r>
-      <w:r>
-        <w:rPr>
-          <w:sz w:val="20"/>
-        </w:rPr>
-        <w:t>final year project website:</w:t>
-      </w:r>
-    </w:p>
-    <w:p>
-      <w:pPr>
-        <w:pStyle w:val="BodyTextKeep"/>
-        <w:keepNext w:val="0"/>
-        <w:widowControl w:val="0"/>
-        <w:rPr>
-          <w:sz w:val="20"/>
-        </w:rPr>
-      </w:pPr>
-      <w:r>
-        <w:rPr>
-          <w:sz w:val="20"/>
-        </w:rPr>
-        <w:t>http://www.ece.auc</w:t>
-      </w:r>
-      <w:r>
-        <w:rPr>
-          <w:sz w:val="20"/>
-        </w:rPr>
-        <w:t>kland.ac.nz/~p4p_2005/downloads</w:t>
-      </w:r>
-      <w:r>
-        <w:rPr>
-          <w:sz w:val="20"/>
-        </w:rPr>
-        <w:t>.</w:t>
-      </w:r>
     </w:p>
     <w:p>
       <w:pPr>
@@ -716,6 +700,7 @@
         </w:numPr>
       </w:pPr>
       <w:r>
+        <w:lastRenderedPageBreak/>
         <w:t>Acknowledgements</w:t>
       </w:r>
     </w:p>
@@ -790,19 +775,11 @@
         </w:rPr>
         <w:t>, No. 6, pp</w:t>
       </w:r>
-      <w:proofErr w:type="gramStart"/>
-      <w:r>
-        <w:rPr>
-          <w:sz w:val="20"/>
-        </w:rPr>
-        <w:t>:697</w:t>
-      </w:r>
-      <w:proofErr w:type="gramEnd"/>
-      <w:r>
-        <w:rPr>
-          <w:sz w:val="20"/>
-        </w:rPr>
-        <w:t>-708, 1999.</w:t>
+      <w:r>
+        <w:rPr>
+          <w:sz w:val="20"/>
+        </w:rPr>
+        <w:t>:697-708, 1999.</w:t>
       </w:r>
     </w:p>
     <w:p>
@@ -832,61 +809,11 @@
       </w:pPr>
       <w:bookmarkStart w:id="3" w:name="Rud88"/>
       <w:bookmarkEnd w:id="2"/>
-      <w:proofErr w:type="spellStart"/>
-      <w:r>
-        <w:rPr>
-          <w:sz w:val="20"/>
-        </w:rPr>
-        <w:t>Rudnicky</w:t>
-      </w:r>
-      <w:proofErr w:type="spellEnd"/>
-      <w:r>
-        <w:rPr>
-          <w:sz w:val="20"/>
-        </w:rPr>
-        <w:t xml:space="preserve">, A. I., </w:t>
-      </w:r>
-      <w:proofErr w:type="spellStart"/>
-      <w:r>
-        <w:rPr>
-          <w:sz w:val="20"/>
-        </w:rPr>
-        <w:t>Polifroni</w:t>
-      </w:r>
-      <w:proofErr w:type="spellEnd"/>
-      <w:r>
-        <w:rPr>
-          <w:sz w:val="20"/>
-        </w:rPr>
-        <w:t xml:space="preserve">, Thayer, E H., and Brennan, R. A.  "Interactive problem solving with speech", J. </w:t>
-      </w:r>
-      <w:proofErr w:type="spellStart"/>
-      <w:r>
-        <w:rPr>
-          <w:sz w:val="20"/>
-        </w:rPr>
-        <w:t>Acoust</w:t>
-      </w:r>
-      <w:proofErr w:type="spellEnd"/>
-      <w:r>
-        <w:rPr>
-          <w:sz w:val="20"/>
-        </w:rPr>
-        <w:t xml:space="preserve">. Soc. Amer., Vol. 84, p </w:t>
-      </w:r>
-      <w:proofErr w:type="gramStart"/>
-      <w:r>
-        <w:rPr>
-          <w:sz w:val="20"/>
-        </w:rPr>
-        <w:t>S213(</w:t>
-      </w:r>
-      <w:proofErr w:type="gramEnd"/>
-      <w:r>
-        <w:rPr>
-          <w:sz w:val="20"/>
-        </w:rPr>
-        <w:t>A)</w:t>
+      <w:r>
+        <w:rPr>
+          <w:sz w:val="20"/>
+        </w:rPr>
+        <w:t>Rudnicky, A. I., Polifroni, Thayer, E H., and Brennan, R. A.  "Interactive problem solving with speech", J. Acoust. Soc. Amer., Vol. 84, p S213(A)</w:t>
       </w:r>
       <w:r>
         <w:rPr>
@@ -1435,6 +1362,119 @@
         </w:tabs>
         <w:ind w:left="360" w:hanging="360"/>
       </w:pPr>
+    </w:lvl>
+  </w:abstractNum>
+  <w:abstractNum w:abstractNumId="6">
+    <w:nsid w:val="7F0C41F5"/>
+    <w:multiLevelType w:val="hybridMultilevel"/>
+    <w:tmpl w:val="EC0870FE"/>
+    <w:lvl w:ilvl="0" w:tplc="CED8C8C0">
+      <w:start w:val="4"/>
+      <w:numFmt w:val="bullet"/>
+      <w:lvlText w:val="-"/>
+      <w:lvlJc w:val="left"/>
+      <w:pPr>
+        <w:ind w:left="720" w:hanging="360"/>
+      </w:pPr>
+      <w:rPr>
+        <w:rFonts w:ascii="Times New Roman" w:eastAsia="Times New Roman" w:hAnsi="Times New Roman" w:cs="Times New Roman" w:hint="default"/>
+      </w:rPr>
+    </w:lvl>
+    <w:lvl w:ilvl="1" w:tplc="04090003">
+      <w:start w:val="1"/>
+      <w:numFmt w:val="bullet"/>
+      <w:lvlText w:val="o"/>
+      <w:lvlJc w:val="left"/>
+      <w:pPr>
+        <w:ind w:left="1440" w:hanging="360"/>
+      </w:pPr>
+      <w:rPr>
+        <w:rFonts w:ascii="Courier New" w:hAnsi="Courier New" w:cs="Courier New" w:hint="default"/>
+      </w:rPr>
+    </w:lvl>
+    <w:lvl w:ilvl="2" w:tplc="04090005" w:tentative="1">
+      <w:start w:val="1"/>
+      <w:numFmt w:val="bullet"/>
+      <w:lvlText w:val=""/>
+      <w:lvlJc w:val="left"/>
+      <w:pPr>
+        <w:ind w:left="2160" w:hanging="360"/>
+      </w:pPr>
+      <w:rPr>
+        <w:rFonts w:ascii="Wingdings" w:hAnsi="Wingdings" w:hint="default"/>
+      </w:rPr>
+    </w:lvl>
+    <w:lvl w:ilvl="3" w:tplc="04090001" w:tentative="1">
+      <w:start w:val="1"/>
+      <w:numFmt w:val="bullet"/>
+      <w:lvlText w:val=""/>
+      <w:lvlJc w:val="left"/>
+      <w:pPr>
+        <w:ind w:left="2880" w:hanging="360"/>
+      </w:pPr>
+      <w:rPr>
+        <w:rFonts w:ascii="Symbol" w:hAnsi="Symbol" w:hint="default"/>
+      </w:rPr>
+    </w:lvl>
+    <w:lvl w:ilvl="4" w:tplc="04090003" w:tentative="1">
+      <w:start w:val="1"/>
+      <w:numFmt w:val="bullet"/>
+      <w:lvlText w:val="o"/>
+      <w:lvlJc w:val="left"/>
+      <w:pPr>
+        <w:ind w:left="3600" w:hanging="360"/>
+      </w:pPr>
+      <w:rPr>
+        <w:rFonts w:ascii="Courier New" w:hAnsi="Courier New" w:cs="Courier New" w:hint="default"/>
+      </w:rPr>
+    </w:lvl>
+    <w:lvl w:ilvl="5" w:tplc="04090005" w:tentative="1">
+      <w:start w:val="1"/>
+      <w:numFmt w:val="bullet"/>
+      <w:lvlText w:val=""/>
+      <w:lvlJc w:val="left"/>
+      <w:pPr>
+        <w:ind w:left="4320" w:hanging="360"/>
+      </w:pPr>
+      <w:rPr>
+        <w:rFonts w:ascii="Wingdings" w:hAnsi="Wingdings" w:hint="default"/>
+      </w:rPr>
+    </w:lvl>
+    <w:lvl w:ilvl="6" w:tplc="04090001" w:tentative="1">
+      <w:start w:val="1"/>
+      <w:numFmt w:val="bullet"/>
+      <w:lvlText w:val=""/>
+      <w:lvlJc w:val="left"/>
+      <w:pPr>
+        <w:ind w:left="5040" w:hanging="360"/>
+      </w:pPr>
+      <w:rPr>
+        <w:rFonts w:ascii="Symbol" w:hAnsi="Symbol" w:hint="default"/>
+      </w:rPr>
+    </w:lvl>
+    <w:lvl w:ilvl="7" w:tplc="04090003" w:tentative="1">
+      <w:start w:val="1"/>
+      <w:numFmt w:val="bullet"/>
+      <w:lvlText w:val="o"/>
+      <w:lvlJc w:val="left"/>
+      <w:pPr>
+        <w:ind w:left="5760" w:hanging="360"/>
+      </w:pPr>
+      <w:rPr>
+        <w:rFonts w:ascii="Courier New" w:hAnsi="Courier New" w:cs="Courier New" w:hint="default"/>
+      </w:rPr>
+    </w:lvl>
+    <w:lvl w:ilvl="8" w:tplc="04090005" w:tentative="1">
+      <w:start w:val="1"/>
+      <w:numFmt w:val="bullet"/>
+      <w:lvlText w:val=""/>
+      <w:lvlJc w:val="left"/>
+      <w:pPr>
+        <w:ind w:left="6480" w:hanging="360"/>
+      </w:pPr>
+      <w:rPr>
+        <w:rFonts w:ascii="Wingdings" w:hAnsi="Wingdings" w:hint="default"/>
+      </w:rPr>
     </w:lvl>
   </w:abstractNum>
   <w:num w:numId="1">
@@ -1457,6 +1497,9 @@
   </w:num>
   <w:num w:numId="7">
     <w:abstractNumId w:val="3"/>
+  </w:num>
+  <w:num w:numId="8">
+    <w:abstractNumId w:val="6"/>
   </w:num>
   <w:numIdMacAtCleanup w:val="4"/>
 </w:numbering>
@@ -1608,7 +1651,7 @@
       <w:jc w:val="both"/>
     </w:pPr>
     <w:rPr>
-      <w:lang w:val="en-US" w:eastAsia="en-US"/>
+      <w:lang w:eastAsia="en-US"/>
     </w:rPr>
   </w:style>
   <w:style w:type="paragraph" w:styleId="Heading1">
@@ -2318,7 +2361,7 @@
       <w:jc w:val="both"/>
     </w:pPr>
     <w:rPr>
-      <w:lang w:val="en-US" w:eastAsia="en-US"/>
+      <w:lang w:eastAsia="en-US"/>
     </w:rPr>
   </w:style>
   <w:style w:type="paragraph" w:styleId="Heading1">

</xml_diff>